<commit_message>
Add versão do guia com pequenas correções
</commit_message>
<xml_diff>
--- a/guia-de-desenvolvimento-springmvc-thymeleaf-springboot-git-2023-parte3.docx
+++ b/guia-de-desenvolvimento-springmvc-thymeleaf-springboot-git-2023-parte3.docx
@@ -1257,21 +1257,7 @@
                 <w:rStyle w:val="Hyperlink"/>
                 <w:noProof/>
               </w:rPr>
-              <w:t>Notação T</w:t>
-            </w:r>
-            <w:r>
-              <w:rPr>
-                <w:rStyle w:val="Hyperlink"/>
-                <w:noProof/>
-              </w:rPr>
-              <w:t>h</w:t>
-            </w:r>
-            <w:r>
-              <w:rPr>
-                <w:rStyle w:val="Hyperlink"/>
-                <w:noProof/>
-              </w:rPr>
-              <w:t>ymeleaf</w:t>
+              <w:t>Notação Thymeleaf</w:t>
             </w:r>
             <w:r>
               <w:rPr>
@@ -14857,6 +14843,7 @@
       </w:pPr>
       <w:r>
         <w:rPr>
+          <w:noProof/>
           <w:sz w:val="24"/>
           <w:szCs w:val="24"/>
         </w:rPr>
@@ -15416,16 +15403,16 @@
         <mc:AlternateContent>
           <mc:Choice Requires="wps">
             <w:drawing>
-              <wp:anchor distT="0" distB="0" distL="114300" distR="114300" simplePos="0" relativeHeight="251741184" behindDoc="0" locked="0" layoutInCell="1" allowOverlap="1" wp14:anchorId="25DA080F" wp14:editId="3E9337B9">
+              <wp:anchor distT="0" distB="0" distL="114300" distR="114300" simplePos="0" relativeHeight="251741184" behindDoc="0" locked="0" layoutInCell="1" allowOverlap="1" wp14:anchorId="25DA080F" wp14:editId="5ECD6FA7">
                 <wp:simplePos x="0" y="0"/>
                 <wp:positionH relativeFrom="column">
-                  <wp:posOffset>1803400</wp:posOffset>
+                  <wp:posOffset>1942186</wp:posOffset>
                 </wp:positionH>
                 <wp:positionV relativeFrom="paragraph">
-                  <wp:posOffset>288290</wp:posOffset>
+                  <wp:posOffset>154635</wp:posOffset>
                 </wp:positionV>
-                <wp:extent cx="768350" cy="196850"/>
-                <wp:effectExtent l="0" t="0" r="12700" b="12700"/>
+                <wp:extent cx="555955" cy="196850"/>
+                <wp:effectExtent l="0" t="0" r="15875" b="12700"/>
                 <wp:wrapNone/>
                 <wp:docPr id="1073402710" name="Retângulo 15"/>
                 <wp:cNvGraphicFramePr/>
@@ -15436,7 +15423,7 @@
                       <wps:spPr>
                         <a:xfrm>
                           <a:off x="0" y="0"/>
-                          <a:ext cx="768350" cy="196850"/>
+                          <a:ext cx="555955" cy="196850"/>
                         </a:xfrm>
                         <a:prstGeom prst="rect">
                           <a:avLst/>
@@ -15473,18 +15460,22 @@
                     </wps:wsp>
                   </a:graphicData>
                 </a:graphic>
+                <wp14:sizeRelH relativeFrom="margin">
+                  <wp14:pctWidth>0</wp14:pctWidth>
+                </wp14:sizeRelH>
               </wp:anchor>
             </w:drawing>
           </mc:Choice>
           <mc:Fallback>
             <w:pict>
-              <v:rect w14:anchorId="63991D17" id="Retângulo 15" o:spid="_x0000_s1026" style="position:absolute;margin-left:142pt;margin-top:22.7pt;width:60.5pt;height:15.5pt;z-index:251741184;visibility:visible;mso-wrap-style:square;mso-wrap-distance-left:9pt;mso-wrap-distance-top:0;mso-wrap-distance-right:9pt;mso-wrap-distance-bottom:0;mso-position-horizontal:absolute;mso-position-horizontal-relative:text;mso-position-vertical:absolute;mso-position-vertical-relative:text;v-text-anchor:middle" o:gfxdata="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" filled="f" strokecolor="red" strokeweight="1pt"/>
+              <v:rect w14:anchorId="6AF9D0F6" id="Retângulo 15" o:spid="_x0000_s1026" style="position:absolute;margin-left:152.95pt;margin-top:12.2pt;width:43.8pt;height:15.5pt;z-index:251741184;visibility:visible;mso-wrap-style:square;mso-width-percent:0;mso-wrap-distance-left:9pt;mso-wrap-distance-top:0;mso-wrap-distance-right:9pt;mso-wrap-distance-bottom:0;mso-position-horizontal:absolute;mso-position-horizontal-relative:text;mso-position-vertical:absolute;mso-position-vertical-relative:text;mso-width-percent:0;mso-width-relative:margin;v-text-anchor:middle" o:gfxdata="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" filled="f" strokecolor="red" strokeweight="1pt"/>
             </w:pict>
           </mc:Fallback>
         </mc:AlternateContent>
       </w:r>
       <w:r>
         <w:rPr>
+          <w:noProof/>
           <w:sz w:val="24"/>
           <w:szCs w:val="24"/>
         </w:rPr>
@@ -15751,6 +15742,7 @@
       </w:r>
       <w:r>
         <w:rPr>
+          <w:noProof/>
           <w:sz w:val="24"/>
           <w:szCs w:val="24"/>
         </w:rPr>
@@ -15967,6 +15959,7 @@
       </w:pPr>
       <w:r>
         <w:rPr>
+          <w:noProof/>
           <w:sz w:val="24"/>
           <w:szCs w:val="24"/>
         </w:rPr>
@@ -16049,6 +16042,7 @@
       </w:pPr>
       <w:r>
         <w:rPr>
+          <w:noProof/>
           <w:sz w:val="24"/>
           <w:szCs w:val="24"/>
         </w:rPr>
@@ -16181,6 +16175,7 @@
       </w:pPr>
       <w:r>
         <w:rPr>
+          <w:noProof/>
           <w:sz w:val="24"/>
           <w:szCs w:val="24"/>
         </w:rPr>
@@ -16401,6 +16396,7 @@
       </w:pPr>
       <w:r>
         <w:rPr>
+          <w:noProof/>
           <w:sz w:val="24"/>
           <w:szCs w:val="24"/>
         </w:rPr>
@@ -16517,6 +16513,7 @@
       </w:pPr>
       <w:r>
         <w:rPr>
+          <w:noProof/>
           <w:sz w:val="24"/>
           <w:szCs w:val="24"/>
         </w:rPr>
@@ -16608,6 +16605,7 @@
       </w:pPr>
       <w:r>
         <w:rPr>
+          <w:noProof/>
           <w:sz w:val="24"/>
           <w:szCs w:val="24"/>
         </w:rPr>
@@ -16670,6 +16668,7 @@
       </w:r>
       <w:r>
         <w:rPr>
+          <w:noProof/>
           <w:sz w:val="24"/>
           <w:szCs w:val="24"/>
         </w:rPr>
@@ -16963,6 +16962,7 @@
       </w:pPr>
       <w:r>
         <w:rPr>
+          <w:noProof/>
           <w:sz w:val="24"/>
           <w:szCs w:val="24"/>
         </w:rPr>
@@ -17105,6 +17105,7 @@
       </w:r>
       <w:r>
         <w:rPr>
+          <w:noProof/>
           <w:sz w:val="24"/>
           <w:szCs w:val="24"/>
         </w:rPr>
@@ -17399,6 +17400,7 @@
       </w:r>
       <w:r>
         <w:rPr>
+          <w:noProof/>
           <w:sz w:val="24"/>
           <w:szCs w:val="24"/>
         </w:rPr>
@@ -17557,6 +17559,7 @@
       </w:pPr>
       <w:r>
         <w:rPr>
+          <w:noProof/>
           <w:sz w:val="24"/>
           <w:szCs w:val="24"/>
         </w:rPr>
@@ -17705,6 +17708,7 @@
       </w:r>
       <w:r>
         <w:rPr>
+          <w:noProof/>
           <w:sz w:val="24"/>
           <w:szCs w:val="24"/>
         </w:rPr>
@@ -17932,6 +17936,7 @@
       </w:pPr>
       <w:r>
         <w:rPr>
+          <w:noProof/>
           <w:sz w:val="24"/>
           <w:szCs w:val="24"/>
         </w:rPr>
@@ -18506,6 +18511,9 @@
         </mc:AlternateContent>
       </w:r>
       <w:r>
+        <w:rPr>
+          <w:noProof/>
+        </w:rPr>
         <w:drawing>
           <wp:inline distT="0" distB="0" distL="0" distR="0" wp14:anchorId="3861BD83" wp14:editId="18B02B2D">
             <wp:extent cx="2051050" cy="1308100"/>
@@ -18866,6 +18874,9 @@
         </mc:AlternateContent>
       </w:r>
       <w:r>
+        <w:rPr>
+          <w:noProof/>
+        </w:rPr>
         <w:drawing>
           <wp:inline distT="0" distB="0" distL="0" distR="0" wp14:anchorId="6D319F59" wp14:editId="23BB0874">
             <wp:extent cx="5563376" cy="1305107"/>
@@ -19173,6 +19184,9 @@
         </mc:AlternateContent>
       </w:r>
       <w:r>
+        <w:rPr>
+          <w:noProof/>
+        </w:rPr>
         <w:drawing>
           <wp:inline distT="0" distB="0" distL="0" distR="0" wp14:anchorId="6C584EB9" wp14:editId="6E183FB7">
             <wp:extent cx="5191850" cy="1324160"/>
@@ -19523,6 +19537,9 @@
         </mc:AlternateContent>
       </w:r>
       <w:r>
+        <w:rPr>
+          <w:noProof/>
+        </w:rPr>
         <w:drawing>
           <wp:anchor distT="0" distB="0" distL="114300" distR="114300" simplePos="0" relativeHeight="251720704" behindDoc="0" locked="0" layoutInCell="1" allowOverlap="1" wp14:anchorId="2F5E218F" wp14:editId="2A667E51">
             <wp:simplePos x="0" y="0"/>
@@ -19580,6 +19597,9 @@
         </w:drawing>
       </w:r>
       <w:r>
+        <w:rPr>
+          <w:noProof/>
+        </w:rPr>
         <w:drawing>
           <wp:inline distT="0" distB="0" distL="0" distR="0" wp14:anchorId="6FDB94E9" wp14:editId="017911EC">
             <wp:extent cx="2482850" cy="1793169"/>
@@ -19666,6 +19686,9 @@
         <w:jc w:val="center"/>
       </w:pPr>
       <w:r>
+        <w:rPr>
+          <w:noProof/>
+        </w:rPr>
         <w:drawing>
           <wp:inline distT="0" distB="0" distL="0" distR="0" wp14:anchorId="554ED8BA" wp14:editId="1A86A153">
             <wp:extent cx="2787650" cy="2507328"/>
@@ -19811,6 +19834,9 @@
         <w:jc w:val="center"/>
       </w:pPr>
       <w:r>
+        <w:rPr>
+          <w:noProof/>
+        </w:rPr>
         <w:lastRenderedPageBreak/>
         <w:drawing>
           <wp:inline distT="0" distB="0" distL="0" distR="0" wp14:anchorId="4375F42A" wp14:editId="02AFAB42">
@@ -20082,6 +20108,9 @@
         </mc:AlternateContent>
       </w:r>
       <w:r>
+        <w:rPr>
+          <w:noProof/>
+        </w:rPr>
         <w:drawing>
           <wp:inline distT="0" distB="0" distL="0" distR="0" wp14:anchorId="294DD2E9" wp14:editId="5C8B0803">
             <wp:extent cx="5563376" cy="1305107"/>
@@ -20198,6 +20227,9 @@
         </mc:AlternateContent>
       </w:r>
       <w:r>
+        <w:rPr>
+          <w:noProof/>
+        </w:rPr>
         <w:drawing>
           <wp:inline distT="0" distB="0" distL="0" distR="0" wp14:anchorId="220D94AC" wp14:editId="7E0D5183">
             <wp:extent cx="5763429" cy="1324160"/>
@@ -20248,6 +20280,9 @@
         <w:jc w:val="center"/>
       </w:pPr>
       <w:r>
+        <w:rPr>
+          <w:noProof/>
+        </w:rPr>
         <w:drawing>
           <wp:inline distT="0" distB="0" distL="0" distR="0" wp14:anchorId="13F6DDF1" wp14:editId="00AD2676">
             <wp:extent cx="3677163" cy="171474"/>
@@ -20292,6 +20327,9 @@
     </w:p>
     <w:p>
       <w:r>
+        <w:rPr>
+          <w:noProof/>
+        </w:rPr>
         <w:drawing>
           <wp:inline distT="0" distB="0" distL="0" distR="0" wp14:anchorId="511961DB" wp14:editId="55CBE074">
             <wp:extent cx="5820587" cy="1219370"/>
@@ -20608,6 +20646,9 @@
         </mc:AlternateContent>
       </w:r>
       <w:r>
+        <w:rPr>
+          <w:noProof/>
+        </w:rPr>
         <w:drawing>
           <wp:inline distT="0" distB="0" distL="0" distR="0" wp14:anchorId="6422913A" wp14:editId="1D2A5C7A">
             <wp:extent cx="6325483" cy="333422"/>
@@ -20790,6 +20831,9 @@
         </mc:AlternateContent>
       </w:r>
       <w:r>
+        <w:rPr>
+          <w:noProof/>
+        </w:rPr>
         <w:drawing>
           <wp:inline distT="0" distB="0" distL="0" distR="0" wp14:anchorId="1EDA9F31" wp14:editId="4419D6AB">
             <wp:extent cx="6315956" cy="1333686"/>
@@ -21076,6 +21120,9 @@
         <w:t xml:space="preserve"> </w:t>
       </w:r>
       <w:r>
+        <w:rPr>
+          <w:noProof/>
+        </w:rPr>
         <w:drawing>
           <wp:inline distT="0" distB="0" distL="0" distR="0" wp14:anchorId="40634FF7" wp14:editId="4E9AEB5A">
             <wp:extent cx="3276772" cy="2914650"/>
@@ -21118,6 +21165,9 @@
         <w:jc w:val="center"/>
       </w:pPr>
       <w:r>
+        <w:rPr>
+          <w:noProof/>
+        </w:rPr>
         <w:drawing>
           <wp:inline distT="0" distB="0" distL="0" distR="0" wp14:anchorId="10C047C9" wp14:editId="6D44379A">
             <wp:extent cx="6096000" cy="1357126"/>
@@ -21167,6 +21217,9 @@
         <w:jc w:val="center"/>
       </w:pPr>
       <w:r>
+        <w:rPr>
+          <w:noProof/>
+        </w:rPr>
         <w:lastRenderedPageBreak/>
         <w:drawing>
           <wp:inline distT="0" distB="0" distL="0" distR="0" wp14:anchorId="7A999068" wp14:editId="126BF531">
@@ -21262,6 +21315,7 @@
         <w:rPr>
           <w:b/>
           <w:bCs/>
+          <w:noProof/>
         </w:rPr>
         <w:drawing>
           <wp:inline distT="0" distB="0" distL="0" distR="0" wp14:anchorId="40F5D623" wp14:editId="58207E7B">

</xml_diff>